<commit_message>
Changes with proper proposals
</commit_message>
<xml_diff>
--- a/STI2/STI2.docx
+++ b/STI2/STI2.docx
@@ -1,6 +1,6 @@
 
 <file path=word/document.xml><?xml version="1.0" encoding="utf-8"?>
-<w:document xmlns:wpc="http://schemas.microsoft.com/office/word/2010/wordprocessingCanvas" xmlns:cx="http://schemas.microsoft.com/office/drawing/2014/chartex" xmlns:cx1="http://schemas.microsoft.com/office/drawing/2015/9/8/chartex" xmlns:cx2="http://schemas.microsoft.com/office/drawing/2015/10/21/chartex" xmlns:cx3="http://schemas.microsoft.com/office/drawing/2016/5/9/chartex" xmlns:cx4="http://schemas.microsoft.com/office/drawing/2016/5/10/chartex" xmlns:cx5="http://schemas.microsoft.com/office/drawing/2016/5/11/chartex" xmlns:cx6="http://schemas.microsoft.com/office/drawing/2016/5/12/chartex" xmlns:cx7="http://schemas.microsoft.com/office/drawing/2016/5/13/chartex" xmlns:cx8="http://schemas.microsoft.com/office/drawing/2016/5/14/chartex" xmlns:mc="http://schemas.openxmlformats.org/markup-compatibility/2006" xmlns:aink="http://schemas.microsoft.com/office/drawing/2016/ink" xmlns:am3d="http://schemas.microsoft.com/office/drawing/2017/model3d" xmlns:o="urn:schemas-microsoft-com:office:office" xmlns:oel="http://schemas.microsoft.com/office/2019/extlst" xmlns:r="http://schemas.openxmlformats.org/officeDocument/2006/relationships" xmlns:m="http://schemas.openxmlformats.org/officeDocument/2006/math" xmlns:v="urn:schemas-microsoft-com:vml" xmlns:wp14="http://schemas.microsoft.com/office/word/2010/wordprocessingDrawing" xmlns:wp="http://schemas.openxmlformats.org/drawingml/2006/wordprocessingDrawing" xmlns:w10="urn:schemas-microsoft-com:office:word" xmlns:w="http://schemas.openxmlformats.org/wordprocessingml/2006/main" xmlns:w14="http://schemas.microsoft.com/office/word/2010/wordml" xmlns:w15="http://schemas.microsoft.com/office/word/2012/wordml" xmlns:w16cex="http://schemas.microsoft.com/office/word/2018/wordml/cex" xmlns:w16cid="http://schemas.microsoft.com/office/word/2016/wordml/cid" xmlns:w16="http://schemas.microsoft.com/office/word/2018/wordml" xmlns:w16du="http://schemas.microsoft.com/office/word/2023/wordml/word16du" xmlns:w16sdtdh="http://schemas.microsoft.com/office/word/2020/wordml/sdtdatahash" xmlns:w16se="http://schemas.microsoft.com/office/word/2015/wordml/symex" xmlns:wpg="http://schemas.microsoft.com/office/word/2010/wordprocessingGroup" xmlns:wpi="http://schemas.microsoft.com/office/word/2010/wordprocessingInk" xmlns:wne="http://schemas.microsoft.com/office/word/2006/wordml" xmlns:wps="http://schemas.microsoft.com/office/word/2010/wordprocessingShape" mc:Ignorable="w14 w15 w16se w16cid w16 w16cex w16sdtdh w16du wp14">
+<w:document xmlns:wpc="http://schemas.microsoft.com/office/word/2010/wordprocessingCanvas" xmlns:mc="http://schemas.openxmlformats.org/markup-compatibility/2006" xmlns:o="urn:schemas-microsoft-com:office:office" xmlns:r="http://schemas.openxmlformats.org/officeDocument/2006/relationships" xmlns:m="http://schemas.openxmlformats.org/officeDocument/2006/math" xmlns:v="urn:schemas-microsoft-com:vml" xmlns:wp14="http://schemas.microsoft.com/office/word/2010/wordprocessingDrawing" xmlns:wp="http://schemas.openxmlformats.org/drawingml/2006/wordprocessingDrawing" xmlns:w10="urn:schemas-microsoft-com:office:word" xmlns:w="http://schemas.openxmlformats.org/wordprocessingml/2006/main" xmlns:w14="http://schemas.microsoft.com/office/word/2010/wordml" xmlns:w15="http://schemas.microsoft.com/office/word/2012/wordml" xmlns:wpg="http://schemas.microsoft.com/office/word/2010/wordprocessingGroup" xmlns:wpi="http://schemas.microsoft.com/office/word/2010/wordprocessingInk" xmlns:wne="http://schemas.microsoft.com/office/word/2006/wordml" xmlns:wps="http://schemas.microsoft.com/office/word/2010/wordprocessingShape" mc:Ignorable="w14 w15 wp14">
   <w:body>
     <w:p>
       <w:pPr>
@@ -20,17 +20,113 @@
     </w:p>
     <w:p/>
     <w:p>
-      <w:r>
-        <w:t xml:space="preserve">Aku </w:t>
-      </w:r>
       <w:proofErr w:type="spellStart"/>
       <w:r>
-        <w:t>hensem</w:t>
+        <w:t>Fauzan’s</w:t>
       </w:r>
       <w:proofErr w:type="spellEnd"/>
+      <w:r>
+        <w:t xml:space="preserve"> Ideas:</w:t>
+      </w:r>
+    </w:p>
+    <w:p/>
+    <w:p>
+      <w:pPr>
+        <w:pStyle w:val="NormalWeb"/>
+      </w:pPr>
+      <w:r>
+        <w:rPr>
+          <w:rStyle w:val="Strong"/>
+        </w:rPr>
+        <w:t>Overview:</w:t>
+      </w:r>
+      <w:r>
+        <w:t xml:space="preserve"> "Mario and Luigi: Twisted Paradox" is a new entry in the Mario and Luigi RPG series, bringing in characters from the Sonic the Hedgehog series into a massive crossover adventure with a heartfelt narrative. This game aims to give Mario and Sonic fans alike the cros</w:t>
+      </w:r>
+      <w:bookmarkStart w:id="0" w:name="_GoBack"/>
+      <w:bookmarkEnd w:id="0"/>
+      <w:r>
+        <w:t xml:space="preserve">sover they have been waiting for decades whilst maintaining the series’ charm and humour with a big focus on the character interactions between the Mario and Sonic cast. </w:t>
+      </w:r>
+    </w:p>
+    <w:p>
+      <w:pPr>
+        <w:pStyle w:val="NormalWeb"/>
+      </w:pPr>
+      <w:r>
+        <w:rPr>
+          <w:rStyle w:val="Strong"/>
+        </w:rPr>
+        <w:t>Platform</w:t>
+      </w:r>
+      <w:proofErr w:type="gramStart"/>
+      <w:r>
+        <w:rPr>
+          <w:rStyle w:val="Strong"/>
+        </w:rPr>
+        <w:t>:</w:t>
+      </w:r>
+      <w:proofErr w:type="gramEnd"/>
+      <w:r>
+        <w:br/>
+        <w:t>Nintendo Switch (or future console platforms)</w:t>
+      </w:r>
+    </w:p>
+    <w:p>
+      <w:pPr>
+        <w:pStyle w:val="NormalWeb"/>
+      </w:pPr>
+      <w:r>
+        <w:rPr>
+          <w:rStyle w:val="Strong"/>
+        </w:rPr>
+        <w:t>Genre</w:t>
+      </w:r>
+      <w:proofErr w:type="gramStart"/>
+      <w:r>
+        <w:rPr>
+          <w:rStyle w:val="Strong"/>
+        </w:rPr>
+        <w:t>:</w:t>
+      </w:r>
+      <w:proofErr w:type="gramEnd"/>
+      <w:r>
+        <w:br/>
+        <w:t>JRPG, Turn-Based Combat, Puzzle Solving, Adventure</w:t>
+      </w:r>
+    </w:p>
+    <w:p>
+      <w:pPr>
+        <w:pStyle w:val="NormalWeb"/>
+      </w:pPr>
+      <w:r>
+        <w:rPr>
+          <w:rStyle w:val="Strong"/>
+        </w:rPr>
+        <w:t>Target Audience</w:t>
+      </w:r>
+      <w:proofErr w:type="gramStart"/>
+      <w:r>
+        <w:rPr>
+          <w:rStyle w:val="Strong"/>
+        </w:rPr>
+        <w:t>:</w:t>
+      </w:r>
+      <w:proofErr w:type="gramEnd"/>
+      <w:r>
+        <w:br/>
+        <w:t>Fans of the Mario</w:t>
+      </w:r>
+      <w:r>
+        <w:t xml:space="preserve"> and Sonic</w:t>
+      </w:r>
+      <w:r>
+        <w:t xml:space="preserve"> series, JRPG enthusiasts, and players aged 10-30 who enjoy narrative-driven games with strategic gameplay.</w:t>
+      </w:r>
     </w:p>
     <w:p/>
     <w:p/>
+    <w:p/>
     <w:p>
       <w:proofErr w:type="spellStart"/>
       <w:r>
@@ -43,8 +139,13 @@
     </w:p>
     <w:p/>
     <w:p>
-      <w:r>
-        <w:t xml:space="preserve">Pojan </w:t>
+      <w:proofErr w:type="spellStart"/>
+      <w:r>
+        <w:t>Pojan</w:t>
+      </w:r>
+      <w:proofErr w:type="spellEnd"/>
+      <w:r>
+        <w:t xml:space="preserve"> </w:t>
       </w:r>
       <w:proofErr w:type="spellStart"/>
       <w:r>
@@ -227,8 +328,8 @@
 </file>
 
 <file path=word/numbering.xml><?xml version="1.0" encoding="utf-8"?>
-<w:numbering xmlns:wpc="http://schemas.microsoft.com/office/word/2010/wordprocessingCanvas" xmlns:cx="http://schemas.microsoft.com/office/drawing/2014/chartex" xmlns:cx1="http://schemas.microsoft.com/office/drawing/2015/9/8/chartex" xmlns:cx2="http://schemas.microsoft.com/office/drawing/2015/10/21/chartex" xmlns:cx3="http://schemas.microsoft.com/office/drawing/2016/5/9/chartex" xmlns:cx4="http://schemas.microsoft.com/office/drawing/2016/5/10/chartex" xmlns:cx5="http://schemas.microsoft.com/office/drawing/2016/5/11/chartex" xmlns:cx6="http://schemas.microsoft.com/office/drawing/2016/5/12/chartex" xmlns:cx7="http://schemas.microsoft.com/office/drawing/2016/5/13/chartex" xmlns:cx8="http://schemas.microsoft.com/office/drawing/2016/5/14/chartex" xmlns:mc="http://schemas.openxmlformats.org/markup-compatibility/2006" xmlns:aink="http://schemas.microsoft.com/office/drawing/2016/ink" xmlns:am3d="http://schemas.microsoft.com/office/drawing/2017/model3d" xmlns:o="urn:schemas-microsoft-com:office:office" xmlns:oel="http://schemas.microsoft.com/office/2019/extlst" xmlns:r="http://schemas.openxmlformats.org/officeDocument/2006/relationships" xmlns:m="http://schemas.openxmlformats.org/officeDocument/2006/math" xmlns:v="urn:schemas-microsoft-com:vml" xmlns:wp14="http://schemas.microsoft.com/office/word/2010/wordprocessingDrawing" xmlns:wp="http://schemas.openxmlformats.org/drawingml/2006/wordprocessingDrawing" xmlns:w10="urn:schemas-microsoft-com:office:word" xmlns:w="http://schemas.openxmlformats.org/wordprocessingml/2006/main" xmlns:w14="http://schemas.microsoft.com/office/word/2010/wordml" xmlns:w15="http://schemas.microsoft.com/office/word/2012/wordml" xmlns:w16cex="http://schemas.microsoft.com/office/word/2018/wordml/cex" xmlns:w16cid="http://schemas.microsoft.com/office/word/2016/wordml/cid" xmlns:w16="http://schemas.microsoft.com/office/word/2018/wordml" xmlns:w16du="http://schemas.microsoft.com/office/word/2023/wordml/word16du" xmlns:w16sdtdh="http://schemas.microsoft.com/office/word/2020/wordml/sdtdatahash" xmlns:w16se="http://schemas.microsoft.com/office/word/2015/wordml/symex" xmlns:wpg="http://schemas.microsoft.com/office/word/2010/wordprocessingGroup" xmlns:wpi="http://schemas.microsoft.com/office/word/2010/wordprocessingInk" xmlns:wne="http://schemas.microsoft.com/office/word/2006/wordml" xmlns:wps="http://schemas.microsoft.com/office/word/2010/wordprocessingShape" mc:Ignorable="w14 w15 w16se w16cid w16 w16cex w16sdtdh w16du wp14">
-  <w:abstractNum w:abstractNumId="0" w15:restartNumberingAfterBreak="0">
+<w:numbering xmlns:wpc="http://schemas.microsoft.com/office/word/2010/wordprocessingCanvas" xmlns:mc="http://schemas.openxmlformats.org/markup-compatibility/2006" xmlns:o="urn:schemas-microsoft-com:office:office" xmlns:r="http://schemas.openxmlformats.org/officeDocument/2006/relationships" xmlns:m="http://schemas.openxmlformats.org/officeDocument/2006/math" xmlns:v="urn:schemas-microsoft-com:vml" xmlns:wp14="http://schemas.microsoft.com/office/word/2010/wordprocessingDrawing" xmlns:wp="http://schemas.openxmlformats.org/drawingml/2006/wordprocessingDrawing" xmlns:w10="urn:schemas-microsoft-com:office:word" xmlns:w="http://schemas.openxmlformats.org/wordprocessingml/2006/main" xmlns:w14="http://schemas.microsoft.com/office/word/2010/wordml" xmlns:w15="http://schemas.microsoft.com/office/word/2012/wordml" xmlns:wpg="http://schemas.microsoft.com/office/word/2010/wordprocessingGroup" xmlns:wpi="http://schemas.microsoft.com/office/word/2010/wordprocessingInk" xmlns:wne="http://schemas.microsoft.com/office/word/2006/wordml" xmlns:wps="http://schemas.microsoft.com/office/word/2010/wordprocessingShape" mc:Ignorable="w14 w15 wp14">
+  <w:abstractNum w:abstractNumId="0">
     <w:nsid w:val="51736BCD"/>
     <w:multiLevelType w:val="multilevel"/>
     <w:tmpl w:val="DC4AA7DC"/>
@@ -377,14 +478,14 @@
       </w:rPr>
     </w:lvl>
   </w:abstractNum>
-  <w:num w:numId="1" w16cid:durableId="318120294">
+  <w:num w:numId="1">
     <w:abstractNumId w:val="0"/>
   </w:num>
 </w:numbering>
 </file>
 
 <file path=word/styles.xml><?xml version="1.0" encoding="utf-8"?>
-<w:styles xmlns:mc="http://schemas.openxmlformats.org/markup-compatibility/2006" xmlns:r="http://schemas.openxmlformats.org/officeDocument/2006/relationships" xmlns:w="http://schemas.openxmlformats.org/wordprocessingml/2006/main" xmlns:w14="http://schemas.microsoft.com/office/word/2010/wordml" xmlns:w15="http://schemas.microsoft.com/office/word/2012/wordml" xmlns:w16cex="http://schemas.microsoft.com/office/word/2018/wordml/cex" xmlns:w16cid="http://schemas.microsoft.com/office/word/2016/wordml/cid" xmlns:w16="http://schemas.microsoft.com/office/word/2018/wordml" xmlns:w16du="http://schemas.microsoft.com/office/word/2023/wordml/word16du" xmlns:w16sdtdh="http://schemas.microsoft.com/office/word/2020/wordml/sdtdatahash" xmlns:w16se="http://schemas.microsoft.com/office/word/2015/wordml/symex" mc:Ignorable="w14 w15 w16se w16cid w16 w16cex w16sdtdh w16du">
+<w:styles xmlns:mc="http://schemas.openxmlformats.org/markup-compatibility/2006" xmlns:r="http://schemas.openxmlformats.org/officeDocument/2006/relationships" xmlns:w="http://schemas.openxmlformats.org/wordprocessingml/2006/main" xmlns:w14="http://schemas.microsoft.com/office/word/2010/wordml" xmlns:w15="http://schemas.microsoft.com/office/word/2012/wordml" mc:Ignorable="w14 w15">
   <w:docDefaults>
     <w:rPrDefault>
       <w:rPr>
@@ -394,7 +495,7 @@
     </w:rPrDefault>
     <w:pPrDefault/>
   </w:docDefaults>
-  <w:latentStyles w:defLockedState="0" w:defUIPriority="0" w:defSemiHidden="0" w:defUnhideWhenUsed="0" w:defQFormat="0" w:count="376">
+  <w:latentStyles w:defLockedState="0" w:defUIPriority="0" w:defSemiHidden="0" w:defUnhideWhenUsed="0" w:defQFormat="0" w:count="371">
     <w:lsdException w:name="Normal" w:qFormat="1"/>
     <w:lsdException w:name="heading 1" w:qFormat="1"/>
     <w:lsdException w:name="heading 2" w:semiHidden="1" w:unhideWhenUsed="1" w:qFormat="1"/>
@@ -409,10 +510,11 @@
     <w:lsdException w:name="Title" w:qFormat="1"/>
     <w:lsdException w:name="Default Paragraph Font" w:semiHidden="1" w:uiPriority="1" w:unhideWhenUsed="1"/>
     <w:lsdException w:name="Subtitle" w:qFormat="1"/>
-    <w:lsdException w:name="Strong" w:qFormat="1"/>
+    <w:lsdException w:name="Strong" w:uiPriority="22" w:qFormat="1"/>
     <w:lsdException w:name="Emphasis" w:qFormat="1"/>
     <w:lsdException w:name="HTML Top of Form" w:semiHidden="1" w:uiPriority="99" w:unhideWhenUsed="1"/>
     <w:lsdException w:name="HTML Bottom of Form" w:semiHidden="1" w:uiPriority="99" w:unhideWhenUsed="1"/>
+    <w:lsdException w:name="Normal (Web)" w:uiPriority="99"/>
     <w:lsdException w:name="Normal Table" w:semiHidden="1" w:uiPriority="99" w:unhideWhenUsed="1"/>
     <w:lsdException w:name="No List" w:semiHidden="1" w:uiPriority="99" w:unhideWhenUsed="1"/>
     <w:lsdException w:name="Outline List 1" w:semiHidden="1" w:uiPriority="99" w:unhideWhenUsed="1"/>
@@ -676,11 +778,6 @@
     <w:lsdException w:name="List Table 5 Dark Accent 6" w:uiPriority="50"/>
     <w:lsdException w:name="List Table 6 Colorful Accent 6" w:uiPriority="51"/>
     <w:lsdException w:name="List Table 7 Colorful Accent 6" w:uiPriority="52"/>
-    <w:lsdException w:name="Mention" w:semiHidden="1" w:uiPriority="99" w:unhideWhenUsed="1"/>
-    <w:lsdException w:name="Smart Hyperlink" w:semiHidden="1" w:uiPriority="99" w:unhideWhenUsed="1"/>
-    <w:lsdException w:name="Hashtag" w:semiHidden="1" w:uiPriority="99" w:unhideWhenUsed="1"/>
-    <w:lsdException w:name="Unresolved Mention" w:semiHidden="1" w:uiPriority="99" w:unhideWhenUsed="1"/>
-    <w:lsdException w:name="Smart Link" w:semiHidden="1" w:uiPriority="99" w:unhideWhenUsed="1"/>
   </w:latentStyles>
   <w:style w:type="paragraph" w:default="1" w:styleId="Normal">
     <w:name w:val="Normal"/>
@@ -692,6 +789,7 @@
   <w:style w:type="character" w:default="1" w:styleId="DefaultParagraphFont">
     <w:name w:val="Default Paragraph Font"/>
     <w:uiPriority w:val="1"/>
+    <w:semiHidden/>
     <w:unhideWhenUsed/>
   </w:style>
   <w:style w:type="table" w:default="1" w:styleId="TableNormal">
@@ -714,6 +812,33 @@
     <w:uiPriority w:val="99"/>
     <w:semiHidden/>
     <w:unhideWhenUsed/>
+  </w:style>
+  <w:style w:type="paragraph" w:styleId="NormalWeb">
+    <w:name w:val="Normal (Web)"/>
+    <w:basedOn w:val="Normal"/>
+    <w:uiPriority w:val="99"/>
+    <w:unhideWhenUsed/>
+    <w:rsid w:val="00A604C1"/>
+    <w:pPr>
+      <w:spacing w:before="100" w:beforeAutospacing="1" w:after="100" w:afterAutospacing="1"/>
+    </w:pPr>
+    <w:rPr>
+      <w:rFonts w:ascii="Times New Roman" w:eastAsia="Times New Roman" w:hAnsi="Times New Roman" w:cs="Times New Roman"/>
+      <w:sz w:val="24"/>
+      <w:szCs w:val="24"/>
+      <w:lang w:val="en-MY" w:eastAsia="en-MY"/>
+    </w:rPr>
+  </w:style>
+  <w:style w:type="character" w:styleId="Strong">
+    <w:name w:val="Strong"/>
+    <w:basedOn w:val="DefaultParagraphFont"/>
+    <w:uiPriority w:val="22"/>
+    <w:qFormat/>
+    <w:rsid w:val="00A604C1"/>
+    <w:rPr>
+      <w:b/>
+      <w:bCs/>
+    </w:rPr>
   </w:style>
 </w:styles>
 </file>

</xml_diff>